<commit_message>
Amended week 9 report.
</commit_message>
<xml_diff>
--- a/Week9Report.docx
+++ b/Week9Report.docx
@@ -457,6 +457,54 @@
           <w:szCs w:val="24"/>
         </w:rPr>
         <w:t xml:space="preserve"> as there were a few options available going forward</w:t>
+      </w:r>
+      <w:r>
+        <w:rPr>
+          <w:rFonts w:cstheme="minorHAnsi"/>
+          <w:sz w:val="24"/>
+          <w:szCs w:val="24"/>
+        </w:rPr>
+        <w:t xml:space="preserve"> (r</w:t>
+      </w:r>
+      <w:r>
+        <w:rPr>
+          <w:rFonts w:cstheme="minorHAnsi"/>
+          <w:sz w:val="24"/>
+          <w:szCs w:val="24"/>
+        </w:rPr>
+        <w:t xml:space="preserve">ef </w:t>
+      </w:r>
+      <w:r>
+        <w:rPr>
+          <w:rFonts w:cstheme="minorHAnsi"/>
+          <w:sz w:val="24"/>
+          <w:szCs w:val="24"/>
+        </w:rPr>
+        <w:t>[</w:t>
+      </w:r>
+      <w:r>
+        <w:rPr>
+          <w:rFonts w:cstheme="minorHAnsi"/>
+          <w:sz w:val="24"/>
+          <w:szCs w:val="24"/>
+        </w:rPr>
+        <w:t>1</w:t>
+      </w:r>
+      <w:r>
+        <w:rPr>
+          <w:rFonts w:cstheme="minorHAnsi"/>
+          <w:sz w:val="24"/>
+          <w:szCs w:val="24"/>
+        </w:rPr>
+        <w:t>]</w:t>
+      </w:r>
+      <w:r>
+        <w:rPr>
+          <w:rFonts w:cstheme="minorHAnsi"/>
+          <w:sz w:val="24"/>
+          <w:szCs w:val="24"/>
+        </w:rPr>
+        <w:t>)</w:t>
       </w:r>
       <w:r>
         <w:rPr>
@@ -2321,7 +2369,79 @@
           <w:sz w:val="24"/>
           <w:szCs w:val="24"/>
         </w:rPr>
-        <w:t xml:space="preserve"> Evaluation will be performed by measuring the performance of the object manipulations and </w:t>
+        <w:t xml:space="preserve"> </w:t>
+      </w:r>
+      <w:r>
+        <w:rPr>
+          <w:rFonts w:cstheme="minorHAnsi"/>
+          <w:sz w:val="24"/>
+          <w:szCs w:val="24"/>
+        </w:rPr>
+        <w:t xml:space="preserve">Real-time will be defined as </w:t>
+      </w:r>
+      <w:r>
+        <w:rPr>
+          <w:rFonts w:cstheme="minorHAnsi"/>
+          <w:sz w:val="24"/>
+          <w:szCs w:val="24"/>
+        </w:rPr>
+        <w:t>providing the necessary feedback to the user after specific inputs within a time-frame small enough that it feels instant, roughly less than 100 mil</w:t>
+      </w:r>
+      <w:r>
+        <w:rPr>
+          <w:rFonts w:cstheme="minorHAnsi"/>
+          <w:sz w:val="24"/>
+          <w:szCs w:val="24"/>
+        </w:rPr>
+        <w:t>l</w:t>
+      </w:r>
+      <w:r>
+        <w:rPr>
+          <w:rFonts w:cstheme="minorHAnsi"/>
+          <w:sz w:val="24"/>
+          <w:szCs w:val="24"/>
+        </w:rPr>
+        <w:t>iseconds.</w:t>
+      </w:r>
+      <w:r>
+        <w:rPr>
+          <w:rFonts w:cstheme="minorHAnsi"/>
+          <w:sz w:val="24"/>
+          <w:szCs w:val="24"/>
+        </w:rPr>
+        <w:t xml:space="preserve"> The project could benefit from a survey ran where participants</w:t>
+      </w:r>
+      <w:r>
+        <w:rPr>
+          <w:rFonts w:cstheme="minorHAnsi"/>
+          <w:sz w:val="24"/>
+          <w:szCs w:val="24"/>
+        </w:rPr>
+        <w:t xml:space="preserve"> are asked whether they felt the software </w:t>
+      </w:r>
+      <w:r>
+        <w:rPr>
+          <w:rFonts w:cstheme="minorHAnsi"/>
+          <w:sz w:val="24"/>
+          <w:szCs w:val="24"/>
+        </w:rPr>
+        <w:t>performed in real-time.</w:t>
+      </w:r>
+      <w:r>
+        <w:rPr>
+          <w:rFonts w:cstheme="minorHAnsi"/>
+          <w:sz w:val="24"/>
+          <w:szCs w:val="24"/>
+        </w:rPr>
+        <w:t xml:space="preserve"> </w:t>
+      </w:r>
+      <w:r>
+        <w:rPr>
+          <w:rFonts w:cstheme="minorHAnsi"/>
+          <w:sz w:val="24"/>
+          <w:szCs w:val="24"/>
+        </w:rPr>
+        <w:t xml:space="preserve">Evaluation will be performed by measuring the performance of the object manipulations and </w:t>
       </w:r>
       <w:r>
         <w:rPr>
@@ -2377,15 +2497,7 @@
           <w:sz w:val="24"/>
           <w:szCs w:val="24"/>
         </w:rPr>
-        <w:t xml:space="preserve">and </w:t>
-      </w:r>
-      <w:r>
-        <w:rPr>
-          <w:rFonts w:cstheme="minorHAnsi"/>
-          <w:sz w:val="24"/>
-          <w:szCs w:val="24"/>
-        </w:rPr>
-        <w:t>thereby helping to determine the project’s significance</w:t>
+        <w:t>and thereby helping to determine the project’s significance</w:t>
       </w:r>
       <w:r>
         <w:rPr>
@@ -2418,56 +2530,260 @@
           <w:szCs w:val="24"/>
         </w:rPr>
         <w:t>can</w:t>
+      </w:r>
+      <w:r>
+        <w:rPr>
+          <w:rFonts w:cstheme="minorHAnsi"/>
+          <w:sz w:val="24"/>
+          <w:szCs w:val="24"/>
+        </w:rPr>
+        <w:t xml:space="preserve"> perform simple manipulations of multiple real-world objects </w:t>
+      </w:r>
+      <w:r>
+        <w:rPr>
+          <w:rFonts w:cstheme="minorHAnsi"/>
+          <w:sz w:val="24"/>
+          <w:szCs w:val="24"/>
+        </w:rPr>
+        <w:t xml:space="preserve">in a mixed-reality </w:t>
+      </w:r>
+      <w:r>
+        <w:rPr>
+          <w:rFonts w:cstheme="minorHAnsi"/>
+          <w:sz w:val="24"/>
+          <w:szCs w:val="24"/>
+        </w:rPr>
+        <w:t>environment,</w:t>
+      </w:r>
+      <w:r>
+        <w:rPr>
+          <w:rFonts w:cstheme="minorHAnsi"/>
+          <w:sz w:val="24"/>
+          <w:szCs w:val="24"/>
+        </w:rPr>
+        <w:t xml:space="preserve"> then the pro</w:t>
+      </w:r>
+      <w:r>
+        <w:rPr>
+          <w:rFonts w:cstheme="minorHAnsi"/>
+          <w:sz w:val="24"/>
+          <w:szCs w:val="24"/>
+        </w:rPr>
+        <w:t>ject can be dee</w:t>
+      </w:r>
+      <w:r>
+        <w:rPr>
+          <w:rFonts w:cstheme="minorHAnsi"/>
+          <w:sz w:val="24"/>
+          <w:szCs w:val="24"/>
+        </w:rPr>
+        <w:t>med a worthwhile endeavour.</w:t>
+      </w:r>
+    </w:p>
+    <w:p>
+      <w:pPr>
+        <w:spacing w:line="360" w:lineRule="auto"/>
+        <w:ind w:firstLine="360"/>
+        <w:rPr>
+          <w:rFonts w:cstheme="minorHAnsi"/>
+          <w:sz w:val="24"/>
+          <w:szCs w:val="24"/>
+        </w:rPr>
+      </w:pPr>
+    </w:p>
+    <w:p>
+      <w:pPr>
+        <w:spacing w:line="360" w:lineRule="auto"/>
+        <w:rPr>
+          <w:rFonts w:cstheme="minorHAnsi"/>
+          <w:b/>
+          <w:sz w:val="24"/>
+          <w:szCs w:val="24"/>
+        </w:rPr>
+      </w:pPr>
+      <w:r>
+        <w:rPr>
+          <w:rFonts w:cstheme="minorHAnsi"/>
+          <w:b/>
+          <w:sz w:val="24"/>
+          <w:szCs w:val="24"/>
+        </w:rPr>
+        <w:t>References</w:t>
+      </w:r>
+    </w:p>
+    <w:p>
+      <w:pPr>
+        <w:spacing w:line="360" w:lineRule="auto"/>
+        <w:rPr>
+          <w:rFonts w:cstheme="minorHAnsi"/>
+          <w:sz w:val="24"/>
+          <w:szCs w:val="24"/>
+        </w:rPr>
+      </w:pPr>
+      <w:r>
+        <w:rPr>
+          <w:rFonts w:cstheme="minorHAnsi"/>
+          <w:sz w:val="24"/>
+          <w:szCs w:val="24"/>
+        </w:rPr>
+        <w:t xml:space="preserve">[1] </w:t>
+      </w:r>
+      <w:r>
+        <w:rPr>
+          <w:rFonts w:cstheme="minorHAnsi"/>
+          <w:sz w:val="24"/>
+          <w:szCs w:val="24"/>
+        </w:rPr>
+        <w:t>https://developer.microsoft.com/en-us/windows/mixed-reality/development</w:t>
+      </w:r>
+    </w:p>
+    <w:p>
+      <w:pPr>
+        <w:spacing w:line="360" w:lineRule="auto"/>
+        <w:ind w:firstLine="360"/>
+        <w:rPr>
+          <w:rFonts w:cstheme="minorHAnsi"/>
+          <w:color w:val="FF0000"/>
+          <w:sz w:val="24"/>
+          <w:szCs w:val="24"/>
+        </w:rPr>
+      </w:pPr>
+      <w:r>
+        <w:rPr>
+          <w:rFonts w:ascii="Segoe UI Symbol" w:hAnsi="Segoe UI Symbol" w:cs="Segoe UI Symbol"/>
+          <w:color w:val="70AD47" w:themeColor="accent6"/>
+          <w:shd w:val="clear" w:color="auto" w:fill="FFFFFF"/>
+        </w:rPr>
+        <w:t>✔</w:t>
+      </w:r>
+      <w:r>
+        <w:rPr>
+          <w:rFonts w:ascii="Segoe UI Symbol" w:hAnsi="Segoe UI Symbol" w:cs="Segoe UI Symbol"/>
+          <w:color w:val="222222"/>
+          <w:shd w:val="clear" w:color="auto" w:fill="FFFFFF"/>
+        </w:rPr>
+        <w:t xml:space="preserve"> </w:t>
+      </w:r>
+      <w:r>
+        <w:rPr>
+          <w:rFonts w:cstheme="minorHAnsi"/>
+          <w:color w:val="FF0000"/>
+          <w:sz w:val="24"/>
+          <w:szCs w:val="24"/>
+        </w:rPr>
+        <w:t>Define</w:t>
+      </w:r>
+      <w:r>
+        <w:rPr>
+          <w:rFonts w:cstheme="minorHAnsi"/>
+          <w:color w:val="FF0000"/>
+          <w:sz w:val="24"/>
+          <w:szCs w:val="24"/>
+        </w:rPr>
+        <w:t xml:space="preserve"> real-time</w:t>
+      </w:r>
+    </w:p>
+    <w:p>
+      <w:pPr>
+        <w:spacing w:line="360" w:lineRule="auto"/>
+        <w:ind w:firstLine="360"/>
+        <w:rPr>
+          <w:rFonts w:cstheme="minorHAnsi"/>
+          <w:color w:val="FF0000"/>
+          <w:sz w:val="24"/>
+          <w:szCs w:val="24"/>
+        </w:rPr>
+      </w:pPr>
+      <w:r>
+        <w:rPr>
+          <w:rFonts w:ascii="Segoe UI Symbol" w:hAnsi="Segoe UI Symbol" w:cs="Segoe UI Symbol"/>
+          <w:color w:val="70AD47" w:themeColor="accent6"/>
+          <w:shd w:val="clear" w:color="auto" w:fill="FFFFFF"/>
+        </w:rPr>
+        <w:t>✔</w:t>
+      </w:r>
+      <w:r>
+        <w:rPr>
+          <w:rFonts w:ascii="Segoe UI Symbol" w:hAnsi="Segoe UI Symbol" w:cs="Segoe UI Symbol"/>
+          <w:color w:val="70AD47" w:themeColor="accent6"/>
+          <w:shd w:val="clear" w:color="auto" w:fill="FFFFFF"/>
+        </w:rPr>
+        <w:t xml:space="preserve"> </w:t>
+      </w:r>
+      <w:r>
+        <w:rPr>
+          <w:rFonts w:cstheme="minorHAnsi"/>
+          <w:color w:val="FF0000"/>
+          <w:sz w:val="24"/>
+          <w:szCs w:val="24"/>
+        </w:rPr>
+        <w:t>Ref</w:t>
+      </w:r>
+      <w:r>
+        <w:rPr>
+          <w:rFonts w:cstheme="minorHAnsi"/>
+          <w:color w:val="FF0000"/>
+          <w:sz w:val="24"/>
+          <w:szCs w:val="24"/>
+        </w:rPr>
+        <w:t>erence research done on software</w:t>
+      </w:r>
+    </w:p>
+    <w:p>
+      <w:pPr>
+        <w:spacing w:line="360" w:lineRule="auto"/>
+        <w:ind w:firstLine="360"/>
+        <w:rPr>
+          <w:rFonts w:cstheme="minorHAnsi"/>
+          <w:color w:val="FF0000"/>
+          <w:sz w:val="24"/>
+          <w:szCs w:val="24"/>
+        </w:rPr>
+      </w:pPr>
+      <w:r>
+        <w:rPr>
+          <w:rFonts w:ascii="Segoe UI Symbol" w:hAnsi="Segoe UI Symbol" w:cs="Segoe UI Symbol"/>
+          <w:color w:val="70AD47" w:themeColor="accent6"/>
+          <w:shd w:val="clear" w:color="auto" w:fill="FFFFFF"/>
+        </w:rPr>
+        <w:t>✔</w:t>
+      </w:r>
+      <w:r>
+        <w:rPr>
+          <w:rFonts w:ascii="Segoe UI Symbol" w:hAnsi="Segoe UI Symbol" w:cs="Segoe UI Symbol"/>
+          <w:color w:val="70AD47" w:themeColor="accent6"/>
+          <w:shd w:val="clear" w:color="auto" w:fill="FFFFFF"/>
+        </w:rPr>
+        <w:t xml:space="preserve"> </w:t>
       </w:r>
       <w:bookmarkStart w:id="0" w:name="_GoBack"/>
       <w:bookmarkEnd w:id="0"/>
       <w:r>
         <w:rPr>
           <w:rFonts w:cstheme="minorHAnsi"/>
-          <w:sz w:val="24"/>
-          <w:szCs w:val="24"/>
-        </w:rPr>
-        <w:t xml:space="preserve"> perform simple manipulations of multiple real-world objects </w:t>
-      </w:r>
-      <w:r>
-        <w:rPr>
-          <w:rFonts w:cstheme="minorHAnsi"/>
-          <w:sz w:val="24"/>
-          <w:szCs w:val="24"/>
-        </w:rPr>
-        <w:t xml:space="preserve">in a mixed-reality </w:t>
-      </w:r>
-      <w:r>
-        <w:rPr>
-          <w:rFonts w:cstheme="minorHAnsi"/>
-          <w:sz w:val="24"/>
-          <w:szCs w:val="24"/>
-        </w:rPr>
-        <w:t>environment,</w:t>
-      </w:r>
-      <w:r>
-        <w:rPr>
-          <w:rFonts w:cstheme="minorHAnsi"/>
-          <w:sz w:val="24"/>
-          <w:szCs w:val="24"/>
-        </w:rPr>
-        <w:t xml:space="preserve"> then the pro</w:t>
-      </w:r>
-      <w:r>
-        <w:rPr>
-          <w:rFonts w:cstheme="minorHAnsi"/>
-          <w:sz w:val="24"/>
-          <w:szCs w:val="24"/>
-        </w:rPr>
-        <w:t>ject can be dee</w:t>
-      </w:r>
-      <w:r>
-        <w:rPr>
-          <w:rFonts w:cstheme="minorHAnsi"/>
-          <w:sz w:val="24"/>
-          <w:szCs w:val="24"/>
-        </w:rPr>
-        <w:t>med a worthwhile endeavour.</w:t>
+          <w:color w:val="FF0000"/>
+          <w:sz w:val="24"/>
+          <w:szCs w:val="24"/>
+        </w:rPr>
+        <w:t>Possible surveys</w:t>
+      </w:r>
+      <w:r>
+        <w:rPr>
+          <w:rFonts w:cstheme="minorHAnsi"/>
+          <w:color w:val="FF0000"/>
+          <w:sz w:val="24"/>
+          <w:szCs w:val="24"/>
+        </w:rPr>
+        <w:t>: are you convinced this has been manipulated in front of them</w:t>
+      </w:r>
+      <w:r>
+        <w:rPr>
+          <w:rFonts w:cstheme="minorHAnsi"/>
+          <w:color w:val="FF0000"/>
+          <w:sz w:val="24"/>
+          <w:szCs w:val="24"/>
+        </w:rPr>
+        <w:t>?</w:t>
       </w:r>
     </w:p>
     <w:sectPr>
@@ -3731,7 +4047,7 @@
 </file>
 
 <file path=customXml/itemProps1.xml><?xml version="1.0" encoding="utf-8"?>
-<ds:datastoreItem xmlns:ds="http://schemas.openxmlformats.org/officeDocument/2006/customXml" ds:itemID="{55D1B9B7-22DF-4DFB-AE0A-6364E14D0E84}">
+<ds:datastoreItem xmlns:ds="http://schemas.openxmlformats.org/officeDocument/2006/customXml" ds:itemID="{B0A3C98A-BBB7-4F9C-9CDF-5CD05B644D01}">
   <ds:schemaRefs>
     <ds:schemaRef ds:uri="http://schemas.openxmlformats.org/officeDocument/2006/bibliography"/>
   </ds:schemaRefs>

</xml_diff>